<commit_message>
contrato fazendo download sem enviar para o clicksing
</commit_message>
<xml_diff>
--- a/models/Contrato_LAAD_2025-RJ.docx
+++ b/models/Contrato_LAAD_2025-RJ.docx
@@ -805,7 +805,6 @@
         </w:tabs>
         <w:spacing w:before="120" w:line="240" w:lineRule="atLeast"/>
         <w:ind w:left="708" w:hanging="1065"/>
-        <w:jc w:val="both"/>
         <w:rPr>
           <w:rFonts w:ascii="Abel" w:hAnsi="Abel" w:cstheme="majorHAnsi"/>
           <w:sz w:val="24"/>
@@ -836,40 +835,6 @@
           <w:szCs w:val="24"/>
         </w:rPr>
         <w:t>, conforme proposta:</w:t>
-      </w:r>
-      <w:r>
-        <w:rPr>
-          <w:rFonts w:ascii="Abel" w:hAnsi="Abel" w:cstheme="majorHAnsi"/>
-          <w:sz w:val="24"/>
-          <w:szCs w:val="24"/>
-        </w:rPr>
-        <w:t xml:space="preserve"> </w:t>
-      </w:r>
-      <w:r>
-        <w:rPr>
-          <w:rFonts w:ascii="Abel" w:hAnsi="Abel" w:cstheme="majorHAnsi"/>
-          <w:sz w:val="24"/>
-          <w:szCs w:val="24"/>
-        </w:rPr>
-        <w:t>{{</w:t>
-      </w:r>
-      <w:proofErr w:type="spellStart"/>
-      <w:r>
-        <w:rPr>
-          <w:rFonts w:ascii="Abel" w:hAnsi="Abel" w:cstheme="majorHAnsi"/>
-          <w:sz w:val="24"/>
-          <w:szCs w:val="24"/>
-        </w:rPr>
-        <w:t>escopo_servicos</w:t>
-      </w:r>
-      <w:proofErr w:type="spellEnd"/>
-      <w:r>
-        <w:rPr>
-          <w:rFonts w:ascii="Abel" w:hAnsi="Abel" w:cstheme="majorHAnsi"/>
-          <w:sz w:val="24"/>
-          <w:szCs w:val="24"/>
-        </w:rPr>
-        <w:t>}}</w:t>
       </w:r>
     </w:p>
     <w:p>
@@ -877,34 +842,125 @@
         <w:spacing w:before="120" w:line="240" w:lineRule="atLeast"/>
         <w:ind w:left="708"/>
         <w:rPr>
+          <w:rFonts w:ascii="Abel" w:hAnsi="Abel" w:cstheme="majorHAnsi"/>
+          <w:sz w:val="24"/>
+          <w:szCs w:val="24"/>
+        </w:rPr>
+      </w:pPr>
+    </w:p>
+    <w:p>
+      <w:pPr>
+        <w:pStyle w:val="PargrafodaLista"/>
+        <w:spacing w:line="285" w:lineRule="atLeast"/>
+        <w:ind w:left="1065"/>
+        <w:rPr>
           <w:rFonts w:ascii="Abel" w:hAnsi="Abel"/>
-          <w:sz w:val="24"/>
-          <w:szCs w:val="24"/>
-        </w:rPr>
-      </w:pPr>
-    </w:p>
-    <w:p>
-      <w:pPr>
-        <w:spacing w:before="120" w:line="240" w:lineRule="atLeast"/>
-        <w:ind w:left="708"/>
+          <w:color w:val="000000" w:themeColor="text1"/>
+          <w:sz w:val="24"/>
+          <w:szCs w:val="24"/>
+        </w:rPr>
+      </w:pPr>
+      <w:proofErr w:type="gramStart"/>
+      <w:r>
         <w:rPr>
           <w:rFonts w:ascii="Abel" w:hAnsi="Abel"/>
-          <w:sz w:val="24"/>
-          <w:szCs w:val="24"/>
-        </w:rPr>
-      </w:pPr>
+          <w:color w:val="000000" w:themeColor="text1"/>
+          <w:sz w:val="24"/>
+          <w:szCs w:val="24"/>
+        </w:rPr>
+        <w:t>{{</w:t>
+      </w:r>
       <w:r>
         <w:rPr>
           <w:rFonts w:ascii="Abel" w:hAnsi="Abel"/>
-          <w:sz w:val="24"/>
-          <w:szCs w:val="24"/>
-        </w:rPr>
-        <w:t xml:space="preserve">{%- for categoria in </w:t>
+          <w:color w:val="000000" w:themeColor="text1"/>
+          <w:sz w:val="24"/>
+          <w:szCs w:val="24"/>
+        </w:rPr>
+        <w:t xml:space="preserve">  </w:t>
       </w:r>
       <w:proofErr w:type="spellStart"/>
+      <w:proofErr w:type="gramEnd"/>
       <w:r>
         <w:rPr>
           <w:rFonts w:ascii="Abel" w:hAnsi="Abel"/>
+          <w:color w:val="000000" w:themeColor="text1"/>
+          <w:sz w:val="24"/>
+          <w:szCs w:val="24"/>
+        </w:rPr>
+        <w:t>escopo_servicos</w:t>
+      </w:r>
+      <w:proofErr w:type="spellEnd"/>
+      <w:r>
+        <w:rPr>
+          <w:rFonts w:ascii="Abel" w:hAnsi="Abel"/>
+          <w:color w:val="000000" w:themeColor="text1"/>
+          <w:sz w:val="24"/>
+          <w:szCs w:val="24"/>
+        </w:rPr>
+        <w:t xml:space="preserve">  </w:t>
+      </w:r>
+      <w:r>
+        <w:rPr>
+          <w:rFonts w:ascii="Abel" w:hAnsi="Abel"/>
+          <w:color w:val="000000" w:themeColor="text1"/>
+          <w:sz w:val="24"/>
+          <w:szCs w:val="24"/>
+        </w:rPr>
+        <w:t>}}</w:t>
+      </w:r>
+    </w:p>
+    <w:p>
+      <w:pPr>
+        <w:pStyle w:val="PargrafodaLista"/>
+        <w:spacing w:line="285" w:lineRule="atLeast"/>
+        <w:ind w:left="1065"/>
+        <w:rPr>
+          <w:rFonts w:ascii="Abel" w:hAnsi="Abel"/>
+          <w:color w:val="000000" w:themeColor="text1"/>
+          <w:sz w:val="24"/>
+          <w:szCs w:val="24"/>
+        </w:rPr>
+      </w:pPr>
+    </w:p>
+    <w:p>
+      <w:pPr>
+        <w:spacing w:line="285" w:lineRule="atLeast"/>
+        <w:rPr>
+          <w:rFonts w:ascii="Abel" w:hAnsi="Abel"/>
+          <w:color w:val="000000" w:themeColor="text1"/>
+          <w:sz w:val="24"/>
+          <w:szCs w:val="24"/>
+        </w:rPr>
+      </w:pPr>
+    </w:p>
+    <w:p>
+      <w:pPr>
+        <w:pStyle w:val="PargrafodaLista"/>
+        <w:spacing w:line="285" w:lineRule="atLeast"/>
+        <w:ind w:left="1065"/>
+        <w:rPr>
+          <w:rFonts w:ascii="Abel" w:hAnsi="Abel"/>
+          <w:color w:val="000000" w:themeColor="text1"/>
+          <w:sz w:val="24"/>
+          <w:szCs w:val="24"/>
+        </w:rPr>
+      </w:pPr>
+      <w:bookmarkStart w:id="0" w:name="_Hlk207119519"/>
+      <w:r>
+        <w:rPr>
+          <w:rFonts w:ascii="Abel" w:hAnsi="Abel"/>
+          <w:color w:val="000000" w:themeColor="text1"/>
+          <w:sz w:val="24"/>
+          <w:szCs w:val="24"/>
+        </w:rPr>
+        <w:t xml:space="preserve">{% for categoria in </w:t>
+      </w:r>
+      <w:proofErr w:type="spellStart"/>
+      <w:r>
+        <w:rPr>
+          <w:rFonts w:ascii="Abel" w:hAnsi="Abel"/>
+          <w:color w:val="000000" w:themeColor="text1"/>
           <w:sz w:val="24"/>
           <w:szCs w:val="24"/>
         </w:rPr>
@@ -914,18 +970,21 @@
       <w:r>
         <w:rPr>
           <w:rFonts w:ascii="Abel" w:hAnsi="Abel"/>
-          <w:sz w:val="24"/>
-          <w:szCs w:val="24"/>
-        </w:rPr>
-        <w:t xml:space="preserve"> -%}</w:t>
-      </w:r>
-    </w:p>
-    <w:p>
-      <w:pPr>
-        <w:spacing w:before="120" w:line="240" w:lineRule="atLeast"/>
-        <w:ind w:left="708"/>
+          <w:color w:val="000000" w:themeColor="text1"/>
+          <w:sz w:val="24"/>
+          <w:szCs w:val="24"/>
+        </w:rPr>
+        <w:t xml:space="preserve"> %}</w:t>
+      </w:r>
+    </w:p>
+    <w:p>
+      <w:pPr>
+        <w:pStyle w:val="PargrafodaLista"/>
+        <w:spacing w:line="285" w:lineRule="atLeast"/>
+        <w:ind w:left="1065"/>
         <w:rPr>
           <w:rFonts w:ascii="Abel" w:hAnsi="Abel"/>
+          <w:color w:val="000000" w:themeColor="text1"/>
           <w:sz w:val="24"/>
           <w:szCs w:val="24"/>
         </w:rPr>
@@ -934,6 +993,7 @@
       <w:r>
         <w:rPr>
           <w:rFonts w:ascii="Abel" w:hAnsi="Abel"/>
+          <w:color w:val="000000" w:themeColor="text1"/>
           <w:sz w:val="24"/>
           <w:szCs w:val="24"/>
         </w:rPr>
@@ -943,6 +1003,7 @@
       <w:r>
         <w:rPr>
           <w:rFonts w:ascii="Abel" w:hAnsi="Abel"/>
+          <w:color w:val="000000" w:themeColor="text1"/>
           <w:sz w:val="24"/>
           <w:szCs w:val="24"/>
         </w:rPr>
@@ -952,6 +1013,7 @@
       <w:r>
         <w:rPr>
           <w:rFonts w:ascii="Abel" w:hAnsi="Abel"/>
+          <w:color w:val="000000" w:themeColor="text1"/>
           <w:sz w:val="24"/>
           <w:szCs w:val="24"/>
         </w:rPr>
@@ -961,18 +1023,21 @@
       <w:r>
         <w:rPr>
           <w:rFonts w:ascii="Abel" w:hAnsi="Abel"/>
-          <w:sz w:val="24"/>
-          <w:szCs w:val="24"/>
-        </w:rPr>
-        <w:t xml:space="preserve"> }} </w:t>
-      </w:r>
-    </w:p>
-    <w:p>
-      <w:pPr>
-        <w:spacing w:before="120" w:line="240" w:lineRule="atLeast"/>
-        <w:ind w:left="708"/>
+          <w:color w:val="000000" w:themeColor="text1"/>
+          <w:sz w:val="24"/>
+          <w:szCs w:val="24"/>
+        </w:rPr>
+        <w:t xml:space="preserve"> }}</w:t>
+      </w:r>
+    </w:p>
+    <w:p>
+      <w:pPr>
+        <w:pStyle w:val="PargrafodaLista"/>
+        <w:spacing w:line="285" w:lineRule="atLeast"/>
+        <w:ind w:left="1065"/>
         <w:rPr>
           <w:rFonts w:ascii="Abel" w:hAnsi="Abel"/>
+          <w:color w:val="000000" w:themeColor="text1"/>
           <w:sz w:val="24"/>
           <w:szCs w:val="24"/>
         </w:rPr>
@@ -980,16 +1045,18 @@
       <w:r>
         <w:rPr>
           <w:rFonts w:ascii="Abel" w:hAnsi="Abel"/>
-          <w:sz w:val="24"/>
-          <w:szCs w:val="24"/>
-        </w:rPr>
-        <w:t xml:space="preserve">{%- for item in </w:t>
+          <w:color w:val="000000" w:themeColor="text1"/>
+          <w:sz w:val="24"/>
+          <w:szCs w:val="24"/>
+        </w:rPr>
+        <w:t xml:space="preserve">{% for item in </w:t>
       </w:r>
       <w:proofErr w:type="spellStart"/>
       <w:proofErr w:type="gramStart"/>
       <w:r>
         <w:rPr>
           <w:rFonts w:ascii="Abel" w:hAnsi="Abel"/>
+          <w:color w:val="000000" w:themeColor="text1"/>
           <w:sz w:val="24"/>
           <w:szCs w:val="24"/>
         </w:rPr>
@@ -1000,6 +1067,7 @@
       <w:r>
         <w:rPr>
           <w:rFonts w:ascii="Abel" w:hAnsi="Abel"/>
+          <w:color w:val="000000" w:themeColor="text1"/>
           <w:sz w:val="24"/>
           <w:szCs w:val="24"/>
         </w:rPr>
@@ -1008,36 +1076,246 @@
     </w:p>
     <w:p>
       <w:pPr>
-        <w:spacing w:before="120" w:line="240" w:lineRule="atLeast"/>
-        <w:ind w:left="708"/>
+        <w:pStyle w:val="PargrafodaLista"/>
+        <w:spacing w:line="285" w:lineRule="atLeast"/>
+        <w:ind w:left="1065"/>
         <w:rPr>
           <w:rFonts w:ascii="Abel" w:hAnsi="Abel"/>
-          <w:sz w:val="24"/>
-          <w:szCs w:val="24"/>
-          <w:u w:val="single"/>
-        </w:rPr>
-      </w:pPr>
+          <w:color w:val="000000" w:themeColor="text1"/>
+          <w:sz w:val="24"/>
+          <w:szCs w:val="24"/>
+        </w:rPr>
+      </w:pPr>
+      <w:proofErr w:type="gramStart"/>
       <w:r>
         <w:rPr>
           <w:rFonts w:ascii="Abel" w:hAnsi="Abel"/>
-          <w:sz w:val="24"/>
-          <w:szCs w:val="24"/>
-        </w:rPr>
-        <w:t xml:space="preserve"> </w:t>
-      </w:r>
+          <w:color w:val="000000" w:themeColor="text1"/>
+          <w:sz w:val="24"/>
+          <w:szCs w:val="24"/>
+        </w:rPr>
+        <w:t>{{ item</w:t>
+      </w:r>
+      <w:proofErr w:type="gramEnd"/>
+      <w:r>
+        <w:rPr>
+          <w:rFonts w:ascii="Abel" w:hAnsi="Abel"/>
+          <w:color w:val="000000" w:themeColor="text1"/>
+          <w:sz w:val="24"/>
+          <w:szCs w:val="24"/>
+        </w:rPr>
+        <w:t xml:space="preserve"> }}</w:t>
+      </w:r>
+    </w:p>
+    <w:p>
+      <w:pPr>
+        <w:pStyle w:val="PargrafodaLista"/>
+        <w:spacing w:line="285" w:lineRule="atLeast"/>
+        <w:ind w:left="1065"/>
+        <w:rPr>
+          <w:rFonts w:ascii="Abel" w:hAnsi="Abel"/>
+          <w:color w:val="000000" w:themeColor="text1"/>
+          <w:sz w:val="24"/>
+          <w:szCs w:val="24"/>
+        </w:rPr>
+      </w:pPr>
+      <w:r>
+        <w:rPr>
+          <w:rFonts w:ascii="Abel" w:hAnsi="Abel"/>
+          <w:color w:val="000000" w:themeColor="text1"/>
+          <w:sz w:val="24"/>
+          <w:szCs w:val="24"/>
+        </w:rPr>
+        <w:t xml:space="preserve">{% </w:t>
+      </w:r>
+      <w:proofErr w:type="spellStart"/>
+      <w:r>
+        <w:rPr>
+          <w:rFonts w:ascii="Abel" w:hAnsi="Abel"/>
+          <w:color w:val="000000" w:themeColor="text1"/>
+          <w:sz w:val="24"/>
+          <w:szCs w:val="24"/>
+        </w:rPr>
+        <w:t>endfor</w:t>
+      </w:r>
+      <w:proofErr w:type="spellEnd"/>
+      <w:r>
+        <w:rPr>
+          <w:rFonts w:ascii="Abel" w:hAnsi="Abel"/>
+          <w:color w:val="000000" w:themeColor="text1"/>
+          <w:sz w:val="24"/>
+          <w:szCs w:val="24"/>
+        </w:rPr>
+        <w:t xml:space="preserve"> %}</w:t>
+      </w:r>
+    </w:p>
+    <w:p>
+      <w:pPr>
+        <w:spacing w:line="285" w:lineRule="atLeast"/>
+        <w:ind w:left="1065"/>
+        <w:rPr>
+          <w:rFonts w:ascii="Abel" w:hAnsi="Abel"/>
+          <w:color w:val="000000" w:themeColor="text1"/>
+          <w:sz w:val="24"/>
+          <w:szCs w:val="24"/>
+        </w:rPr>
+      </w:pPr>
+      <w:r>
+        <w:rPr>
+          <w:rFonts w:ascii="Abel" w:hAnsi="Abel"/>
+          <w:color w:val="000000" w:themeColor="text1"/>
+          <w:sz w:val="24"/>
+          <w:szCs w:val="24"/>
+        </w:rPr>
+        <w:t xml:space="preserve">{% </w:t>
+      </w:r>
+      <w:proofErr w:type="spellStart"/>
+      <w:r>
+        <w:rPr>
+          <w:rFonts w:ascii="Abel" w:hAnsi="Abel"/>
+          <w:color w:val="000000" w:themeColor="text1"/>
+          <w:sz w:val="24"/>
+          <w:szCs w:val="24"/>
+        </w:rPr>
+        <w:t>endfor</w:t>
+      </w:r>
+      <w:proofErr w:type="spellEnd"/>
+      <w:r>
+        <w:rPr>
+          <w:rFonts w:ascii="Abel" w:hAnsi="Abel"/>
+          <w:color w:val="000000" w:themeColor="text1"/>
+          <w:sz w:val="24"/>
+          <w:szCs w:val="24"/>
+        </w:rPr>
+        <w:t xml:space="preserve"> %}</w:t>
+      </w:r>
+    </w:p>
+    <w:p>
+      <w:pPr>
+        <w:pStyle w:val="PargrafodaLista"/>
+        <w:spacing w:line="285" w:lineRule="atLeast"/>
+        <w:ind w:left="1065"/>
+        <w:rPr>
+          <w:rFonts w:ascii="Abel" w:hAnsi="Abel"/>
+          <w:color w:val="000000" w:themeColor="text1"/>
+          <w:sz w:val="24"/>
+          <w:szCs w:val="24"/>
+        </w:rPr>
+      </w:pPr>
+    </w:p>
+    <w:p>
+      <w:pPr>
+        <w:pStyle w:val="PargrafodaLista"/>
+        <w:spacing w:line="285" w:lineRule="atLeast"/>
+        <w:ind w:left="1065"/>
+        <w:rPr>
+          <w:rFonts w:ascii="Abel" w:hAnsi="Abel"/>
+          <w:color w:val="000000" w:themeColor="text1"/>
+          <w:sz w:val="24"/>
+          <w:szCs w:val="24"/>
+        </w:rPr>
+      </w:pPr>
+      <w:r>
+        <w:rPr>
+          <w:rFonts w:ascii="Abel" w:hAnsi="Abel"/>
+          <w:color w:val="000000" w:themeColor="text1"/>
+          <w:sz w:val="24"/>
+          <w:szCs w:val="24"/>
+        </w:rPr>
+        <w:t xml:space="preserve">{% </w:t>
+      </w:r>
+      <w:proofErr w:type="spellStart"/>
+      <w:r>
+        <w:rPr>
+          <w:rFonts w:ascii="Abel" w:hAnsi="Abel"/>
+          <w:color w:val="000000" w:themeColor="text1"/>
+          <w:sz w:val="24"/>
+          <w:szCs w:val="24"/>
+        </w:rPr>
+        <w:t>if</w:t>
+      </w:r>
+      <w:proofErr w:type="spellEnd"/>
+      <w:r>
+        <w:rPr>
+          <w:rFonts w:ascii="Abel" w:hAnsi="Abel"/>
+          <w:color w:val="000000" w:themeColor="text1"/>
+          <w:sz w:val="24"/>
+          <w:szCs w:val="24"/>
+        </w:rPr>
+        <w:t xml:space="preserve"> adicionais %}</w:t>
+      </w:r>
+    </w:p>
+    <w:p>
+      <w:pPr>
+        <w:pStyle w:val="PargrafodaLista"/>
+        <w:spacing w:line="285" w:lineRule="atLeast"/>
+        <w:ind w:left="1065"/>
+        <w:rPr>
+          <w:rFonts w:ascii="Abel" w:hAnsi="Abel"/>
+          <w:color w:val="000000" w:themeColor="text1"/>
+          <w:sz w:val="24"/>
+          <w:szCs w:val="24"/>
+        </w:rPr>
+      </w:pPr>
+      <w:r>
+        <w:rPr>
+          <w:rFonts w:ascii="Abel" w:hAnsi="Abel"/>
+          <w:color w:val="000000" w:themeColor="text1"/>
+          <w:sz w:val="24"/>
+          <w:szCs w:val="24"/>
+        </w:rPr>
+        <w:t>ADICIONAIS:</w:t>
+      </w:r>
+    </w:p>
+    <w:p>
+      <w:pPr>
+        <w:pStyle w:val="PargrafodaLista"/>
+        <w:spacing w:line="285" w:lineRule="atLeast"/>
+        <w:ind w:left="1065"/>
+        <w:rPr>
+          <w:rFonts w:ascii="Abel" w:hAnsi="Abel"/>
+          <w:color w:val="000000" w:themeColor="text1"/>
+          <w:sz w:val="24"/>
+          <w:szCs w:val="24"/>
+        </w:rPr>
+      </w:pPr>
+      <w:r>
+        <w:rPr>
+          <w:rFonts w:ascii="Abel" w:hAnsi="Abel"/>
+          <w:color w:val="000000" w:themeColor="text1"/>
+          <w:sz w:val="24"/>
+          <w:szCs w:val="24"/>
+        </w:rPr>
+        <w:t>{% for adicional in adicionais %}</w:t>
+      </w:r>
+    </w:p>
+    <w:p>
+      <w:pPr>
+        <w:pStyle w:val="PargrafodaLista"/>
+        <w:spacing w:line="285" w:lineRule="atLeast"/>
+        <w:ind w:left="1065"/>
+        <w:rPr>
+          <w:rFonts w:ascii="Abel" w:hAnsi="Abel"/>
+          <w:color w:val="000000" w:themeColor="text1"/>
+          <w:sz w:val="24"/>
+          <w:szCs w:val="24"/>
+        </w:rPr>
+      </w:pPr>
       <w:proofErr w:type="gramStart"/>
       <w:r>
         <w:rPr>
           <w:rFonts w:ascii="Abel" w:hAnsi="Abel"/>
-          <w:sz w:val="24"/>
-          <w:szCs w:val="24"/>
-        </w:rPr>
-        <w:t>{{ item</w:t>
+          <w:color w:val="000000" w:themeColor="text1"/>
+          <w:sz w:val="24"/>
+          <w:szCs w:val="24"/>
+        </w:rPr>
+        <w:t>{{ adicional</w:t>
       </w:r>
       <w:proofErr w:type="gramEnd"/>
       <w:r>
         <w:rPr>
           <w:rFonts w:ascii="Abel" w:hAnsi="Abel"/>
+          <w:color w:val="000000" w:themeColor="text1"/>
           <w:sz w:val="24"/>
           <w:szCs w:val="24"/>
         </w:rPr>
@@ -1046,10 +1324,12 @@
     </w:p>
     <w:p>
       <w:pPr>
-        <w:spacing w:before="120" w:line="240" w:lineRule="atLeast"/>
-        <w:ind w:left="708"/>
+        <w:pStyle w:val="PargrafodaLista"/>
+        <w:spacing w:line="285" w:lineRule="atLeast"/>
+        <w:ind w:left="1065"/>
         <w:rPr>
           <w:rFonts w:ascii="Abel" w:hAnsi="Abel"/>
+          <w:color w:val="000000" w:themeColor="text1"/>
           <w:sz w:val="24"/>
           <w:szCs w:val="24"/>
         </w:rPr>
@@ -1057,15 +1337,17 @@
       <w:r>
         <w:rPr>
           <w:rFonts w:ascii="Abel" w:hAnsi="Abel"/>
-          <w:sz w:val="24"/>
-          <w:szCs w:val="24"/>
-        </w:rPr>
-        <w:t xml:space="preserve">{%- </w:t>
+          <w:color w:val="000000" w:themeColor="text1"/>
+          <w:sz w:val="24"/>
+          <w:szCs w:val="24"/>
+        </w:rPr>
+        <w:t xml:space="preserve">{% </w:t>
       </w:r>
       <w:proofErr w:type="spellStart"/>
       <w:r>
         <w:rPr>
           <w:rFonts w:ascii="Abel" w:hAnsi="Abel"/>
+          <w:color w:val="000000" w:themeColor="text1"/>
           <w:sz w:val="24"/>
           <w:szCs w:val="24"/>
         </w:rPr>
@@ -1075,18 +1357,21 @@
       <w:r>
         <w:rPr>
           <w:rFonts w:ascii="Abel" w:hAnsi="Abel"/>
-          <w:sz w:val="24"/>
-          <w:szCs w:val="24"/>
-        </w:rPr>
-        <w:t xml:space="preserve"> -%}</w:t>
-      </w:r>
-    </w:p>
-    <w:p>
-      <w:pPr>
-        <w:spacing w:before="120" w:line="240" w:lineRule="atLeast"/>
-        <w:ind w:left="708"/>
+          <w:color w:val="000000" w:themeColor="text1"/>
+          <w:sz w:val="24"/>
+          <w:szCs w:val="24"/>
+        </w:rPr>
+        <w:t xml:space="preserve"> %}</w:t>
+      </w:r>
+    </w:p>
+    <w:p>
+      <w:pPr>
+        <w:pStyle w:val="PargrafodaLista"/>
+        <w:spacing w:line="285" w:lineRule="atLeast"/>
+        <w:ind w:left="1065"/>
         <w:rPr>
           <w:rFonts w:ascii="Abel" w:hAnsi="Abel"/>
+          <w:color w:val="000000" w:themeColor="text1"/>
           <w:sz w:val="24"/>
           <w:szCs w:val="24"/>
         </w:rPr>
@@ -1094,291 +1379,34 @@
       <w:r>
         <w:rPr>
           <w:rFonts w:ascii="Abel" w:hAnsi="Abel"/>
-          <w:sz w:val="24"/>
-          <w:szCs w:val="24"/>
-        </w:rPr>
-        <w:t xml:space="preserve">{%- </w:t>
+          <w:color w:val="000000" w:themeColor="text1"/>
+          <w:sz w:val="24"/>
+          <w:szCs w:val="24"/>
+        </w:rPr>
+        <w:t xml:space="preserve">{% </w:t>
       </w:r>
       <w:proofErr w:type="spellStart"/>
       <w:r>
         <w:rPr>
           <w:rFonts w:ascii="Abel" w:hAnsi="Abel"/>
-          <w:sz w:val="24"/>
-          <w:szCs w:val="24"/>
-        </w:rPr>
-        <w:t>endfor</w:t>
+          <w:color w:val="000000" w:themeColor="text1"/>
+          <w:sz w:val="24"/>
+          <w:szCs w:val="24"/>
+        </w:rPr>
+        <w:t>endif</w:t>
       </w:r>
       <w:proofErr w:type="spellEnd"/>
       <w:r>
         <w:rPr>
           <w:rFonts w:ascii="Abel" w:hAnsi="Abel"/>
-          <w:sz w:val="24"/>
-          <w:szCs w:val="24"/>
-        </w:rPr>
-        <w:t xml:space="preserve"> -%}</w:t>
-      </w:r>
-    </w:p>
-    <w:p>
-      <w:pPr>
-        <w:spacing w:before="120" w:line="240" w:lineRule="atLeast"/>
-        <w:ind w:left="708"/>
-        <w:rPr>
-          <w:rFonts w:ascii="Abel" w:hAnsi="Abel" w:cstheme="majorHAnsi"/>
-          <w:sz w:val="24"/>
-          <w:szCs w:val="24"/>
-        </w:rPr>
-      </w:pPr>
-    </w:p>
-    <w:p>
-      <w:pPr>
-        <w:autoSpaceDE w:val="0"/>
-        <w:autoSpaceDN w:val="0"/>
-        <w:adjustRightInd w:val="0"/>
-        <w:ind w:left="720"/>
-        <w:rPr>
-          <w:rFonts w:ascii="Abel" w:hAnsi="Abel"/>
-          <w:sz w:val="24"/>
-          <w:szCs w:val="24"/>
-        </w:rPr>
-      </w:pPr>
-      <w:r>
-        <w:rPr>
-          <w:rFonts w:ascii="Abel" w:hAnsi="Abel"/>
-          <w:sz w:val="24"/>
-          <w:szCs w:val="24"/>
-        </w:rPr>
-        <w:t xml:space="preserve">{% </w:t>
-      </w:r>
-      <w:proofErr w:type="spellStart"/>
-      <w:r>
-        <w:rPr>
-          <w:rFonts w:ascii="Abel" w:hAnsi="Abel"/>
-          <w:sz w:val="24"/>
-          <w:szCs w:val="24"/>
-        </w:rPr>
-        <w:t>if</w:t>
-      </w:r>
-      <w:proofErr w:type="spellEnd"/>
-      <w:r>
-        <w:rPr>
-          <w:rFonts w:ascii="Abel" w:hAnsi="Abel"/>
-          <w:sz w:val="24"/>
-          <w:szCs w:val="24"/>
-        </w:rPr>
-        <w:t xml:space="preserve"> adicionais %}</w:t>
-      </w:r>
-    </w:p>
-    <w:p>
-      <w:pPr>
-        <w:autoSpaceDE w:val="0"/>
-        <w:autoSpaceDN w:val="0"/>
-        <w:adjustRightInd w:val="0"/>
-        <w:ind w:left="720"/>
-        <w:rPr>
-          <w:rFonts w:ascii="Abel" w:hAnsi="Abel"/>
-          <w:sz w:val="24"/>
-          <w:szCs w:val="24"/>
-        </w:rPr>
-      </w:pPr>
-      <w:r>
-        <w:rPr>
-          <w:rFonts w:ascii="Abel" w:hAnsi="Abel"/>
-          <w:sz w:val="24"/>
-          <w:szCs w:val="24"/>
-        </w:rPr>
-        <w:t>ADICIONAIS:</w:t>
-      </w:r>
-    </w:p>
-    <w:p>
-      <w:pPr>
-        <w:autoSpaceDE w:val="0"/>
-        <w:autoSpaceDN w:val="0"/>
-        <w:adjustRightInd w:val="0"/>
-        <w:ind w:left="720"/>
-        <w:rPr>
-          <w:rFonts w:ascii="Abel" w:hAnsi="Abel"/>
-          <w:sz w:val="24"/>
-          <w:szCs w:val="24"/>
-        </w:rPr>
-      </w:pPr>
-      <w:r>
-        <w:rPr>
-          <w:rFonts w:ascii="Abel" w:hAnsi="Abel"/>
-          <w:sz w:val="24"/>
-          <w:szCs w:val="24"/>
-        </w:rPr>
-        <w:t>{% for adicional in adicionais %}</w:t>
-      </w:r>
-    </w:p>
-    <w:p>
-      <w:pPr>
-        <w:autoSpaceDE w:val="0"/>
-        <w:autoSpaceDN w:val="0"/>
-        <w:adjustRightInd w:val="0"/>
-        <w:ind w:left="720"/>
-        <w:rPr>
-          <w:rFonts w:ascii="Abel" w:hAnsi="Abel"/>
-          <w:sz w:val="24"/>
-          <w:szCs w:val="24"/>
-        </w:rPr>
-      </w:pPr>
-      <w:proofErr w:type="gramStart"/>
-      <w:r>
-        <w:rPr>
-          <w:rFonts w:ascii="Abel" w:hAnsi="Abel"/>
-          <w:sz w:val="24"/>
-          <w:szCs w:val="24"/>
-        </w:rPr>
-        <w:t>{{ adicional</w:t>
-      </w:r>
-      <w:proofErr w:type="gramEnd"/>
-      <w:r>
-        <w:rPr>
-          <w:rFonts w:ascii="Abel" w:hAnsi="Abel"/>
-          <w:sz w:val="24"/>
-          <w:szCs w:val="24"/>
-        </w:rPr>
-        <w:t xml:space="preserve"> }}</w:t>
-      </w:r>
-    </w:p>
-    <w:p>
-      <w:pPr>
-        <w:tabs>
-          <w:tab w:val="left" w:pos="916"/>
-          <w:tab w:val="left" w:pos="1832"/>
-          <w:tab w:val="left" w:pos="2748"/>
-          <w:tab w:val="left" w:pos="3664"/>
-          <w:tab w:val="left" w:pos="4580"/>
-          <w:tab w:val="left" w:pos="5496"/>
-          <w:tab w:val="left" w:pos="6412"/>
-          <w:tab w:val="left" w:pos="7328"/>
-          <w:tab w:val="left" w:pos="8244"/>
-          <w:tab w:val="left" w:pos="9160"/>
-          <w:tab w:val="left" w:pos="10076"/>
-          <w:tab w:val="left" w:pos="10992"/>
-          <w:tab w:val="left" w:pos="11908"/>
-          <w:tab w:val="left" w:pos="12824"/>
-          <w:tab w:val="left" w:pos="13740"/>
-          <w:tab w:val="left" w:pos="14656"/>
-        </w:tabs>
-        <w:rPr>
-          <w:rFonts w:ascii="Abel" w:hAnsi="Abel" w:cs="Courier New"/>
-          <w:sz w:val="24"/>
-          <w:szCs w:val="24"/>
-        </w:rPr>
-      </w:pPr>
-      <w:r>
-        <w:rPr>
-          <w:rFonts w:ascii="Abel" w:hAnsi="Abel" w:cs="Courier New"/>
-          <w:sz w:val="24"/>
-          <w:szCs w:val="24"/>
-        </w:rPr>
-        <w:t xml:space="preserve">   </w:t>
-      </w:r>
-      <w:r>
-        <w:rPr>
-          <w:rFonts w:ascii="Abel" w:hAnsi="Abel" w:cs="Courier New"/>
-          <w:sz w:val="24"/>
-          <w:szCs w:val="24"/>
-        </w:rPr>
-        <w:t xml:space="preserve">       </w:t>
-      </w:r>
-      <w:r>
-        <w:rPr>
-          <w:rFonts w:ascii="Abel" w:hAnsi="Abel" w:cs="Courier New"/>
-          <w:sz w:val="24"/>
-          <w:szCs w:val="24"/>
-        </w:rPr>
-        <w:t xml:space="preserve">   {% </w:t>
-      </w:r>
-      <w:proofErr w:type="spellStart"/>
-      <w:r>
-        <w:rPr>
-          <w:rFonts w:ascii="Abel" w:hAnsi="Abel" w:cs="Courier New"/>
-          <w:sz w:val="24"/>
-          <w:szCs w:val="24"/>
-        </w:rPr>
-        <w:t>endfor</w:t>
-      </w:r>
-      <w:proofErr w:type="spellEnd"/>
-      <w:r>
-        <w:rPr>
-          <w:rFonts w:ascii="Abel" w:hAnsi="Abel" w:cs="Courier New"/>
+          <w:color w:val="000000" w:themeColor="text1"/>
           <w:sz w:val="24"/>
           <w:szCs w:val="24"/>
         </w:rPr>
         <w:t xml:space="preserve"> %}</w:t>
       </w:r>
     </w:p>
-    <w:p>
-      <w:pPr>
-        <w:tabs>
-          <w:tab w:val="left" w:pos="916"/>
-          <w:tab w:val="left" w:pos="1832"/>
-          <w:tab w:val="left" w:pos="2748"/>
-          <w:tab w:val="left" w:pos="3664"/>
-          <w:tab w:val="left" w:pos="4580"/>
-          <w:tab w:val="left" w:pos="5496"/>
-          <w:tab w:val="left" w:pos="6412"/>
-          <w:tab w:val="left" w:pos="7328"/>
-          <w:tab w:val="left" w:pos="8244"/>
-          <w:tab w:val="left" w:pos="9160"/>
-          <w:tab w:val="left" w:pos="10076"/>
-          <w:tab w:val="left" w:pos="10992"/>
-          <w:tab w:val="left" w:pos="11908"/>
-          <w:tab w:val="left" w:pos="12824"/>
-          <w:tab w:val="left" w:pos="13740"/>
-          <w:tab w:val="left" w:pos="14656"/>
-        </w:tabs>
-        <w:rPr>
-          <w:rFonts w:ascii="Abel" w:hAnsi="Abel" w:cs="Courier New"/>
-          <w:sz w:val="24"/>
-          <w:szCs w:val="24"/>
-        </w:rPr>
-      </w:pPr>
-      <w:r>
-        <w:rPr>
-          <w:rFonts w:ascii="Abel" w:hAnsi="Abel" w:cs="Courier New"/>
-          <w:sz w:val="24"/>
-          <w:szCs w:val="24"/>
-        </w:rPr>
-        <w:t xml:space="preserve">      </w:t>
-      </w:r>
-      <w:r>
-        <w:rPr>
-          <w:rFonts w:ascii="Abel" w:hAnsi="Abel" w:cs="Courier New"/>
-          <w:sz w:val="24"/>
-          <w:szCs w:val="24"/>
-        </w:rPr>
-        <w:t xml:space="preserve">       </w:t>
-      </w:r>
-      <w:r>
-        <w:rPr>
-          <w:rFonts w:ascii="Abel" w:hAnsi="Abel" w:cs="Courier New"/>
-          <w:sz w:val="24"/>
-          <w:szCs w:val="24"/>
-        </w:rPr>
-        <w:t xml:space="preserve">{% </w:t>
-      </w:r>
-      <w:proofErr w:type="spellStart"/>
-      <w:r>
-        <w:rPr>
-          <w:rFonts w:ascii="Abel" w:hAnsi="Abel" w:cs="Courier New"/>
-          <w:sz w:val="24"/>
-          <w:szCs w:val="24"/>
-        </w:rPr>
-        <w:t>endif</w:t>
-      </w:r>
-      <w:proofErr w:type="spellEnd"/>
-      <w:r>
-        <w:rPr>
-          <w:rFonts w:ascii="Abel" w:hAnsi="Abel" w:cs="Courier New"/>
-          <w:sz w:val="24"/>
-          <w:szCs w:val="24"/>
-        </w:rPr>
-        <w:t xml:space="preserve"> %}</w:t>
-      </w:r>
-    </w:p>
+    <w:bookmarkEnd w:id="0"/>
     <w:p>
       <w:pPr>
         <w:autoSpaceDE w:val="0"/>
@@ -3556,12 +3584,39 @@
     </w:p>
     <w:p>
       <w:pPr>
-        <w:rPr>
-          <w:rFonts w:ascii="Abel" w:hAnsi="Abel" w:cstheme="majorHAnsi"/>
-          <w:sz w:val="24"/>
-          <w:szCs w:val="24"/>
-        </w:rPr>
-      </w:pPr>
+        <w:jc w:val="center"/>
+        <w:rPr>
+          <w:rFonts w:ascii="Abel" w:hAnsi="Abel" w:cstheme="majorHAnsi"/>
+          <w:sz w:val="24"/>
+          <w:szCs w:val="24"/>
+        </w:rPr>
+      </w:pPr>
+      <w:r>
+        <w:rPr>
+          <w:rFonts w:ascii="Abel" w:hAnsi="Abel" w:cstheme="majorHAnsi"/>
+          <w:sz w:val="24"/>
+          <w:szCs w:val="24"/>
+        </w:rPr>
+        <w:t>{{</w:t>
+      </w:r>
+      <w:proofErr w:type="spellStart"/>
+      <w:r>
+        <w:rPr>
+          <w:rFonts w:ascii="Abel" w:hAnsi="Abel" w:cstheme="majorHAnsi"/>
+          <w:sz w:val="24"/>
+          <w:szCs w:val="24"/>
+        </w:rPr>
+        <w:t>cliente_assinatura</w:t>
+      </w:r>
+      <w:proofErr w:type="spellEnd"/>
+      <w:r>
+        <w:rPr>
+          <w:rFonts w:ascii="Abel" w:hAnsi="Abel" w:cstheme="majorHAnsi"/>
+          <w:sz w:val="24"/>
+          <w:szCs w:val="24"/>
+        </w:rPr>
+        <w:t>}}</w:t>
+      </w:r>
     </w:p>
     <w:p>
       <w:pPr>
@@ -3677,6 +3732,32 @@
           <w:szCs w:val="24"/>
         </w:rPr>
       </w:pPr>
+      <w:r>
+        <w:rPr>
+          <w:rFonts w:ascii="Abel" w:hAnsi="Abel" w:cstheme="majorHAnsi"/>
+          <w:sz w:val="24"/>
+          <w:szCs w:val="24"/>
+        </w:rPr>
+        <w:t>{{</w:t>
+      </w:r>
+      <w:proofErr w:type="spellStart"/>
+      <w:r>
+        <w:rPr>
+          <w:rFonts w:ascii="Abel" w:hAnsi="Abel" w:cstheme="majorHAnsi"/>
+          <w:sz w:val="24"/>
+          <w:szCs w:val="24"/>
+        </w:rPr>
+        <w:t>empresa_assinatura</w:t>
+      </w:r>
+      <w:proofErr w:type="spellEnd"/>
+      <w:r>
+        <w:rPr>
+          <w:rFonts w:ascii="Abel" w:hAnsi="Abel" w:cstheme="majorHAnsi"/>
+          <w:sz w:val="24"/>
+          <w:szCs w:val="24"/>
+        </w:rPr>
+        <w:t>}}</w:t>
+      </w:r>
     </w:p>
     <w:p>
       <w:pPr>
@@ -3802,26 +3883,6 @@
     </w:p>
     <w:p>
       <w:pPr>
-        <w:rPr>
-          <w:rFonts w:ascii="Abel" w:hAnsi="Abel" w:cstheme="majorHAnsi"/>
-          <w:b/>
-          <w:sz w:val="24"/>
-          <w:szCs w:val="24"/>
-        </w:rPr>
-      </w:pPr>
-    </w:p>
-    <w:p>
-      <w:pPr>
-        <w:rPr>
-          <w:rFonts w:ascii="Abel" w:hAnsi="Abel" w:cstheme="majorHAnsi"/>
-          <w:b/>
-          <w:sz w:val="24"/>
-          <w:szCs w:val="24"/>
-        </w:rPr>
-      </w:pPr>
-    </w:p>
-    <w:p>
-      <w:pPr>
         <w:spacing w:line="0" w:lineRule="atLeast"/>
         <w:jc w:val="center"/>
         <w:rPr>
@@ -3831,6 +3892,89 @@
           <w:szCs w:val="24"/>
         </w:rPr>
       </w:pPr>
+    </w:p>
+    <w:p>
+      <w:pPr>
+        <w:jc w:val="center"/>
+        <w:rPr>
+          <w:rFonts w:ascii="Abel" w:hAnsi="Abel" w:cstheme="majorHAnsi"/>
+          <w:b/>
+          <w:sz w:val="24"/>
+          <w:szCs w:val="24"/>
+        </w:rPr>
+      </w:pPr>
+    </w:p>
+    <w:p>
+      <w:pPr>
+        <w:jc w:val="center"/>
+        <w:rPr>
+          <w:rFonts w:ascii="Abel" w:hAnsi="Abel" w:cstheme="majorHAnsi"/>
+          <w:b/>
+          <w:sz w:val="24"/>
+          <w:szCs w:val="24"/>
+        </w:rPr>
+      </w:pPr>
+      <w:r>
+        <w:rPr>
+          <w:rFonts w:ascii="Abel" w:hAnsi="Abel" w:cstheme="majorHAnsi"/>
+          <w:b/>
+          <w:sz w:val="24"/>
+          <w:szCs w:val="24"/>
+        </w:rPr>
+        <w:t>{{</w:t>
+      </w:r>
+      <w:proofErr w:type="spellStart"/>
+      <w:r>
+        <w:rPr>
+          <w:rFonts w:ascii="Abel" w:hAnsi="Abel" w:cstheme="majorHAnsi"/>
+          <w:b/>
+          <w:sz w:val="24"/>
+          <w:szCs w:val="24"/>
+        </w:rPr>
+        <w:t>testemunhaJa_assinatura</w:t>
+      </w:r>
+      <w:proofErr w:type="spellEnd"/>
+      <w:r>
+        <w:rPr>
+          <w:rFonts w:ascii="Abel" w:hAnsi="Abel" w:cstheme="majorHAnsi"/>
+          <w:b/>
+          <w:sz w:val="24"/>
+          <w:szCs w:val="24"/>
+        </w:rPr>
+        <w:t>}}</w:t>
+      </w:r>
+    </w:p>
+    <w:p>
+      <w:pPr>
+        <w:jc w:val="center"/>
+        <w:rPr>
+          <w:rFonts w:ascii="Abel" w:hAnsi="Abel" w:cstheme="majorHAnsi"/>
+          <w:b/>
+          <w:sz w:val="24"/>
+          <w:szCs w:val="24"/>
+        </w:rPr>
+      </w:pPr>
+      <w:r>
+        <w:rPr>
+          <w:rFonts w:ascii="Abel" w:hAnsi="Abel" w:cstheme="majorHAnsi"/>
+          <w:b/>
+          <w:sz w:val="24"/>
+          <w:szCs w:val="24"/>
+        </w:rPr>
+        <w:t>______________________________________</w:t>
+      </w:r>
+    </w:p>
+    <w:p>
+      <w:pPr>
+        <w:spacing w:line="0" w:lineRule="atLeast"/>
+        <w:jc w:val="center"/>
+        <w:rPr>
+          <w:rFonts w:ascii="Abel" w:hAnsi="Abel" w:cstheme="majorHAnsi"/>
+          <w:b/>
+          <w:sz w:val="24"/>
+          <w:szCs w:val="24"/>
+        </w:rPr>
+      </w:pPr>
       <w:r>
         <w:rPr>
           <w:rFonts w:ascii="Abel" w:hAnsi="Abel" w:cstheme="majorHAnsi"/>
@@ -3856,35 +4000,16 @@
           <w:sz w:val="24"/>
           <w:szCs w:val="24"/>
         </w:rPr>
-        <w:tab/>
-      </w:r>
-      <w:r>
-        <w:rPr>
-          <w:rFonts w:ascii="Abel" w:hAnsi="Abel" w:cstheme="majorHAnsi"/>
-          <w:b/>
-          <w:sz w:val="24"/>
-          <w:szCs w:val="24"/>
-        </w:rPr>
-        <w:t xml:space="preserve">            </w:t>
-      </w:r>
-      <w:r>
-        <w:rPr>
-          <w:rFonts w:ascii="Abel" w:hAnsi="Abel" w:cstheme="majorHAnsi"/>
-          <w:b/>
-          <w:sz w:val="24"/>
-          <w:szCs w:val="24"/>
-        </w:rPr>
-        <w:tab/>
-        <w:t xml:space="preserve">   </w:t>
-      </w:r>
-      <w:r>
-        <w:rPr>
-          <w:rFonts w:ascii="Abel" w:hAnsi="Abel" w:cstheme="majorHAnsi"/>
-          <w:b/>
-          <w:sz w:val="24"/>
-          <w:szCs w:val="24"/>
-        </w:rPr>
-        <w:t xml:space="preserve">    </w:t>
+        <w:t xml:space="preserve">Carla Lima </w:t>
+      </w:r>
+      <w:r>
+        <w:rPr>
+          <w:rFonts w:ascii="Abel" w:hAnsi="Abel" w:cstheme="majorHAnsi"/>
+          <w:b/>
+          <w:sz w:val="24"/>
+          <w:szCs w:val="24"/>
+        </w:rPr>
+        <w:t xml:space="preserve">  </w:t>
       </w:r>
       <w:r>
         <w:rPr>
@@ -3895,9 +4020,41 @@
         </w:rPr>
         <w:t>CPF/RG:</w:t>
       </w:r>
-    </w:p>
-    <w:p>
-      <w:pPr>
+      <w:r>
+        <w:t xml:space="preserve"> </w:t>
+      </w:r>
+      <w:r>
+        <w:rPr>
+          <w:rFonts w:ascii="Abel" w:hAnsi="Abel"/>
+          <w:b/>
+          <w:bCs/>
+          <w:sz w:val="24"/>
+          <w:szCs w:val="24"/>
+        </w:rPr>
+        <w:t>221.411.798-90</w:t>
+      </w:r>
+      <w:r>
+        <w:rPr>
+          <w:rFonts w:ascii="Abel" w:hAnsi="Abel" w:cstheme="majorHAnsi"/>
+          <w:b/>
+          <w:sz w:val="24"/>
+          <w:szCs w:val="24"/>
+        </w:rPr>
+        <w:br/>
+      </w:r>
+      <w:r>
+        <w:rPr>
+          <w:rFonts w:ascii="Abel" w:hAnsi="Abel" w:cstheme="majorHAnsi"/>
+          <w:b/>
+          <w:sz w:val="24"/>
+          <w:szCs w:val="24"/>
+        </w:rPr>
+        <w:br/>
+      </w:r>
+    </w:p>
+    <w:p>
+      <w:pPr>
+        <w:spacing w:line="0" w:lineRule="atLeast"/>
         <w:jc w:val="center"/>
         <w:rPr>
           <w:rFonts w:ascii="Abel" w:hAnsi="Abel" w:cstheme="majorHAnsi"/>
@@ -3913,8 +4070,40 @@
           <w:sz w:val="24"/>
           <w:szCs w:val="24"/>
         </w:rPr>
+        <w:br/>
+        <w:t>____________________________________</w:t>
+      </w:r>
+    </w:p>
+    <w:p>
+      <w:pPr>
+        <w:jc w:val="center"/>
+        <w:rPr>
+          <w:rFonts w:ascii="Abel" w:hAnsi="Abel" w:cstheme="majorHAnsi"/>
+          <w:b/>
+          <w:sz w:val="24"/>
+          <w:szCs w:val="24"/>
+        </w:rPr>
+      </w:pPr>
+      <w:r>
+        <w:rPr>
+          <w:rFonts w:ascii="Abel" w:hAnsi="Abel" w:cstheme="majorHAnsi"/>
+          <w:b/>
+          <w:sz w:val="24"/>
+          <w:szCs w:val="24"/>
+        </w:rPr>
         <w:t>Nome:                                   CPF/RG:</w:t>
       </w:r>
+    </w:p>
+    <w:p>
+      <w:pPr>
+        <w:jc w:val="center"/>
+        <w:rPr>
+          <w:rFonts w:ascii="Abel" w:hAnsi="Abel" w:cstheme="majorHAnsi"/>
+          <w:b/>
+          <w:sz w:val="24"/>
+          <w:szCs w:val="24"/>
+        </w:rPr>
+      </w:pPr>
     </w:p>
     <w:sectPr>
       <w:footerReference w:type="default" r:id="rId8"/>
@@ -6148,6 +6337,17 @@
       <w:szCs w:val="20"/>
     </w:rPr>
   </w:style>
+  <w:style w:type="paragraph" w:styleId="PargrafodaLista">
+    <w:name w:val="List Paragraph"/>
+    <w:basedOn w:val="Normal"/>
+    <w:uiPriority w:val="34"/>
+    <w:qFormat/>
+    <w:rsid w:val="001A02C1"/>
+    <w:pPr>
+      <w:ind w:left="720"/>
+      <w:contextualSpacing/>
+    </w:pPr>
+  </w:style>
 </w:styles>
 </file>
 

</xml_diff>